<commit_message>
loading assignment 4.2 and updating index.html file
</commit_message>
<xml_diff>
--- a/module-3/moracchini_Mod3_3.docx
+++ b/module-3/moracchini_Mod3_3.docx
@@ -388,6 +388,26 @@
         <w:lastRenderedPageBreak/>
         <w:t>Screenshot Website result</w:t>
       </w:r>
+    </w:p>
+    <w:p>
+      <w:pPr>
+        <w:rPr>
+          <w:rFonts w:ascii="Lucida Grande" w:hAnsi="Lucida Grande" w:cs="Lucida Grande"/>
+          <w:b/>
+          <w:bCs/>
+          <w:u w:val="single"/>
+        </w:rPr>
+      </w:pPr>
+    </w:p>
+    <w:p>
+      <w:pPr>
+        <w:rPr>
+          <w:rFonts w:ascii="Lucida Grande" w:hAnsi="Lucida Grande" w:cs="Lucida Grande"/>
+          <w:b/>
+          <w:bCs/>
+          <w:u w:val="single"/>
+        </w:rPr>
+      </w:pPr>
       <w:r>
         <w:rPr>
           <w:rFonts w:ascii="Lucida Grande" w:hAnsi="Lucida Grande" w:cs="Lucida Grande"/>
@@ -397,10 +417,10 @@
           <w:u w:val="single"/>
         </w:rPr>
         <w:drawing>
-          <wp:inline distT="0" distB="0" distL="0" distR="0" wp14:anchorId="5C15547A" wp14:editId="1BBA9949">
-            <wp:extent cx="5943600" cy="2296795"/>
-            <wp:effectExtent l="0" t="0" r="0" b="1905"/>
-            <wp:docPr id="763408748" name="Picture 1" descr="A screenshot of a computer&#10;&#10;AI-generated content may be incorrect."/>
+          <wp:inline distT="0" distB="0" distL="0" distR="0" wp14:anchorId="4AEF446B" wp14:editId="3018F0E9">
+            <wp:extent cx="5943600" cy="1788160"/>
+            <wp:effectExtent l="0" t="0" r="0" b="2540"/>
+            <wp:docPr id="208033432" name="Picture 4" descr="A close-up of a computer screen&#10;&#10;AI-generated content may be incorrect."/>
             <wp:cNvGraphicFramePr>
               <a:graphicFrameLocks xmlns:a="http://schemas.openxmlformats.org/drawingml/2006/main" noChangeAspect="1"/>
             </wp:cNvGraphicFramePr>
@@ -408,7 +428,7 @@
               <a:graphicData uri="http://schemas.openxmlformats.org/drawingml/2006/picture">
                 <pic:pic xmlns:pic="http://schemas.openxmlformats.org/drawingml/2006/picture">
                   <pic:nvPicPr>
-                    <pic:cNvPr id="763408748" name="Picture 1" descr="A screenshot of a computer&#10;&#10;AI-generated content may be incorrect."/>
+                    <pic:cNvPr id="208033432" name="Picture 4" descr="A close-up of a computer screen&#10;&#10;AI-generated content may be incorrect."/>
                     <pic:cNvPicPr/>
                   </pic:nvPicPr>
                   <pic:blipFill>
@@ -426,7 +446,7 @@
                   <pic:spPr>
                     <a:xfrm>
                       <a:off x="0" y="0"/>
-                      <a:ext cx="5943600" cy="2296795"/>
+                      <a:ext cx="5943600" cy="1788160"/>
                     </a:xfrm>
                     <a:prstGeom prst="rect">
                       <a:avLst/>
@@ -443,9 +463,6 @@
       <w:pPr>
         <w:rPr>
           <w:rFonts w:ascii="Lucida Grande" w:hAnsi="Lucida Grande" w:cs="Lucida Grande"/>
-          <w:b/>
-          <w:bCs/>
-          <w:u w:val="single"/>
         </w:rPr>
       </w:pPr>
     </w:p>
@@ -620,6 +637,28 @@
       <w:pPr>
         <w:rPr>
           <w:rFonts w:ascii="Lucida Grande" w:hAnsi="Lucida Grande" w:cs="Lucida Grande"/>
+        </w:rPr>
+      </w:pPr>
+    </w:p>
+    <w:p>
+      <w:pPr>
+        <w:rPr>
+          <w:rFonts w:ascii="Lucida Grande" w:hAnsi="Lucida Grande" w:cs="Lucida Grande"/>
+          <w:b/>
+          <w:bCs/>
+          <w:noProof/>
+          <w:u w:val="single"/>
+        </w:rPr>
+      </w:pPr>
+    </w:p>
+    <w:p>
+      <w:pPr>
+        <w:rPr>
+          <w:rFonts w:ascii="Lucida Grande" w:hAnsi="Lucida Grande" w:cs="Lucida Grande"/>
+          <w:b/>
+          <w:bCs/>
+          <w:noProof/>
+          <w:u w:val="single"/>
         </w:rPr>
       </w:pPr>
     </w:p>

</xml_diff>